<commit_message>
arreglos modelo y facturas
</commit_message>
<xml_diff>
--- a/vidanueva/templates/docx/factura.docx
+++ b/vidanueva/templates/docx/factura.docx
@@ -14,10 +14,10 @@
         <w:tblLook w:val="0000" w:firstRow="0" w:lastRow="0" w:firstColumn="0" w:lastColumn="0" w:noHBand="0" w:noVBand="0"/>
       </w:tblPr>
       <w:tblGrid>
-        <w:gridCol w:w="2357"/>
-        <w:gridCol w:w="3854"/>
-        <w:gridCol w:w="1068"/>
-        <w:gridCol w:w="3031"/>
+        <w:gridCol w:w="3907"/>
+        <w:gridCol w:w="2729"/>
+        <w:gridCol w:w="1093"/>
+        <w:gridCol w:w="2581"/>
       </w:tblGrid>
       <w:tr>
         <w:trPr>
@@ -25,7 +25,7 @@
         </w:trPr>
         <w:tc>
           <w:tcPr>
-            <w:tcW w:w="2357" w:type="dxa"/>
+            <w:tcW w:w="3907" w:type="dxa"/>
             <w:shd w:val="clear" w:color="auto" w:fill="auto"/>
             <w:tcMar>
               <w:top w:w="0" w:type="dxa"/>
@@ -36,18 +36,17 @@
               <w:pStyle w:val="Right-alignedtext"/>
             </w:pPr>
             <w:r>
-              <w:object w:dxaOrig="4440" w:dyaOrig="2340">
-                <v:shape id="_x0000_i1047" type="#_x0000_t75" style="width:106.5pt;height:55.5pt" o:ole="">
-                  <v:imagedata r:id="rId6" o:title=""/>
+              <w:pict>
+                <v:shape id="_x0000_i1036" type="#_x0000_t75" style="width:183.75pt;height:1in">
+                  <v:imagedata r:id="rId6" o:title="floristeria"/>
                 </v:shape>
-                <o:OLEObject Type="Embed" ProgID="PBrush" ShapeID="_x0000_i1047" DrawAspect="Content" ObjectID="_1545999554" r:id="rId7"/>
-              </w:object>
+              </w:pict>
             </w:r>
           </w:p>
         </w:tc>
         <w:tc>
           <w:tcPr>
-            <w:tcW w:w="7953" w:type="dxa"/>
+            <w:tcW w:w="6403" w:type="dxa"/>
             <w:gridSpan w:val="3"/>
             <w:shd w:val="clear" w:color="auto" w:fill="auto"/>
           </w:tcPr>
@@ -55,8 +54,13 @@
             <w:pPr>
               <w:pStyle w:val="Heading1"/>
             </w:pPr>
-            <w:r>
-              <w:t xml:space="preserve">Recibo de </w:t>
+            <w:proofErr w:type="spellStart"/>
+            <w:r>
+              <w:t>Recibo</w:t>
+            </w:r>
+            <w:proofErr w:type="spellEnd"/>
+            <w:r>
+              <w:t xml:space="preserve"> de </w:t>
             </w:r>
             <w:proofErr w:type="spellStart"/>
             <w:r>
@@ -72,7 +76,7 @@
         </w:trPr>
         <w:tc>
           <w:tcPr>
-            <w:tcW w:w="7279" w:type="dxa"/>
+            <w:tcW w:w="7729" w:type="dxa"/>
             <w:gridSpan w:val="3"/>
             <w:shd w:val="clear" w:color="auto" w:fill="auto"/>
             <w:tcMar>
@@ -83,11 +87,13 @@
             <w:pPr>
               <w:pStyle w:val="Slogan"/>
               <w:rPr>
+                <w:color w:val="28A15C"/>
                 <w:lang w:val="es-ES"/>
               </w:rPr>
             </w:pPr>
             <w:r>
               <w:rPr>
+                <w:color w:val="28A15C"/>
                 <w:lang w:val="es-ES"/>
               </w:rPr>
               <w:t>Todo lo relacionado con Arreglos Florales</w:t>
@@ -96,23 +102,33 @@
         </w:tc>
         <w:tc>
           <w:tcPr>
-            <w:tcW w:w="3031" w:type="dxa"/>
+            <w:tcW w:w="2581" w:type="dxa"/>
             <w:shd w:val="clear" w:color="auto" w:fill="auto"/>
           </w:tcPr>
           <w:p>
             <w:pPr>
               <w:pStyle w:val="Right-alignedtext"/>
+              <w:rPr>
+                <w:lang w:val="es-ES"/>
+              </w:rPr>
             </w:pPr>
-            <w:proofErr w:type="spellStart"/>
-            <w:r>
+            <w:r>
+              <w:rPr>
+                <w:lang w:val="es-ES"/>
+              </w:rPr>
               <w:t>Fecha</w:t>
             </w:r>
-            <w:proofErr w:type="spellEnd"/>
-            <w:r>
+            <w:r>
+              <w:rPr>
+                <w:lang w:val="es-ES"/>
+              </w:rPr>
               <w:t xml:space="preserve">: </w:t>
             </w:r>
             <w:sdt>
               <w:sdtPr>
+                <w:rPr>
+                  <w:lang w:val="es-ES"/>
+                </w:rPr>
                 <w:alias w:val="Date"/>
                 <w:tag w:val="Date"/>
                 <w:id w:val="1326671113"/>
@@ -129,14 +145,29 @@
               <w:sdtEndPr/>
               <w:sdtContent>
                 <w:r>
+                  <w:rPr>
+                    <w:lang w:val="es-ES"/>
+                  </w:rPr>
                   <w:t>{{</w:t>
                 </w:r>
                 <w:proofErr w:type="spellStart"/>
                 <w:r>
+                  <w:rPr>
+                    <w:lang w:val="es-ES"/>
+                  </w:rPr>
                   <w:t>fecha</w:t>
+                </w:r>
+                <w:r>
+                  <w:rPr>
+                    <w:lang w:val="es-ES"/>
+                  </w:rPr>
+                  <w:t>_actual</w:t>
                 </w:r>
                 <w:proofErr w:type="spellEnd"/>
                 <w:r>
+                  <w:rPr>
+                    <w:lang w:val="es-ES"/>
+                  </w:rPr>
                   <w:t>}}</w:t>
                 </w:r>
               </w:sdtContent>
@@ -145,31 +176,42 @@
           <w:p>
             <w:pPr>
               <w:pStyle w:val="Right-alignedtext"/>
+              <w:rPr>
+                <w:lang w:val="es-ES"/>
+              </w:rPr>
             </w:pPr>
             <w:r>
+              <w:rPr>
+                <w:lang w:val="es-ES"/>
+              </w:rPr>
               <w:t>Recibo</w:t>
             </w:r>
             <w:r>
+              <w:rPr>
+                <w:lang w:val="es-ES"/>
+              </w:rPr>
               <w:t xml:space="preserve"> # </w:t>
             </w:r>
-            <w:sdt>
-              <w:sdtPr>
-                <w:alias w:val="No."/>
-                <w:tag w:val="No."/>
-                <w:id w:val="7433246"/>
-                <w:placeholder>
-                  <w:docPart w:val="B274EF6889B643A9AA73A0E859383AF1"/>
-                </w:placeholder>
-                <w:temporary/>
-                <w:showingPlcHdr/>
-              </w:sdtPr>
-              <w:sdtEndPr/>
-              <w:sdtContent>
-                <w:r>
-                  <w:t>[100]</w:t>
-                </w:r>
-              </w:sdtContent>
-            </w:sdt>
+            <w:r>
+              <w:rPr>
+                <w:lang w:val="es-ES"/>
+              </w:rPr>
+              <w:t>{{</w:t>
+            </w:r>
+            <w:proofErr w:type="spellStart"/>
+            <w:r>
+              <w:rPr>
+                <w:lang w:val="es-ES"/>
+              </w:rPr>
+              <w:t>numero_factura</w:t>
+            </w:r>
+            <w:proofErr w:type="spellEnd"/>
+            <w:r>
+              <w:rPr>
+                <w:lang w:val="es-ES"/>
+              </w:rPr>
+              <w:t>}}</w:t>
+            </w:r>
           </w:p>
         </w:tc>
       </w:tr>
@@ -179,18 +221,24 @@
         </w:trPr>
         <w:tc>
           <w:tcPr>
-            <w:tcW w:w="6211" w:type="dxa"/>
+            <w:tcW w:w="6636" w:type="dxa"/>
             <w:gridSpan w:val="2"/>
             <w:shd w:val="clear" w:color="auto" w:fill="auto"/>
             <w:tcMar>
               <w:top w:w="0" w:type="dxa"/>
             </w:tcMar>
           </w:tcPr>
-          <w:p/>
-        </w:tc>
-        <w:tc>
-          <w:tcPr>
-            <w:tcW w:w="1068" w:type="dxa"/>
+          <w:p>
+            <w:pPr>
+              <w:rPr>
+                <w:lang w:val="es-ES"/>
+              </w:rPr>
+            </w:pPr>
+          </w:p>
+        </w:tc>
+        <w:tc>
+          <w:tcPr>
+            <w:tcW w:w="1093" w:type="dxa"/>
             <w:shd w:val="clear" w:color="auto" w:fill="auto"/>
           </w:tcPr>
           <w:p>
@@ -209,7 +257,7 @@
         </w:tc>
         <w:tc>
           <w:tcPr>
-            <w:tcW w:w="3031" w:type="dxa"/>
+            <w:tcW w:w="2581" w:type="dxa"/>
             <w:shd w:val="clear" w:color="auto" w:fill="auto"/>
           </w:tcPr>
           <w:p>
@@ -248,16 +296,6 @@
             <w:pPr>
               <w:pStyle w:val="Right-alignedtext"/>
             </w:pPr>
-          </w:p>
-          <w:p>
-            <w:pPr>
-              <w:pStyle w:val="Right-alignedtext"/>
-            </w:pPr>
-          </w:p>
-          <w:p>
-            <w:pPr>
-              <w:pStyle w:val="Right-alignedtext"/>
-            </w:pPr>
             <w:r>
               <w:t>{{</w:t>
             </w:r>
@@ -269,11 +307,6 @@
             <w:r>
               <w:t>}}</w:t>
             </w:r>
-          </w:p>
-          <w:p>
-            <w:pPr>
-              <w:pStyle w:val="Right-alignedtext"/>
-            </w:pPr>
           </w:p>
         </w:tc>
       </w:tr>
@@ -300,11 +333,11 @@
         <w:tblLook w:val="0000" w:firstRow="0" w:lastRow="0" w:firstColumn="0" w:lastColumn="0" w:noHBand="0" w:noVBand="0"/>
       </w:tblPr>
       <w:tblGrid>
-        <w:gridCol w:w="1313"/>
-        <w:gridCol w:w="1659"/>
-        <w:gridCol w:w="2822"/>
-        <w:gridCol w:w="3110"/>
-        <w:gridCol w:w="1406"/>
+        <w:gridCol w:w="1192"/>
+        <w:gridCol w:w="2184"/>
+        <w:gridCol w:w="3827"/>
+        <w:gridCol w:w="1827"/>
+        <w:gridCol w:w="1280"/>
       </w:tblGrid>
       <w:tr>
         <w:trPr>
@@ -313,7 +346,7 @@
         </w:trPr>
         <w:tc>
           <w:tcPr>
-            <w:tcW w:w="1313" w:type="dxa"/>
+            <w:tcW w:w="1192" w:type="dxa"/>
             <w:tcBorders>
               <w:top w:val="nil"/>
               <w:left w:val="nil"/>
@@ -329,14 +362,14 @@
             </w:pPr>
             <w:proofErr w:type="spellStart"/>
             <w:r>
-              <w:t>Cantidad</w:t>
+              <w:t>Fecha</w:t>
             </w:r>
             <w:proofErr w:type="spellEnd"/>
           </w:p>
         </w:tc>
         <w:tc>
           <w:tcPr>
-            <w:tcW w:w="1659" w:type="dxa"/>
+            <w:tcW w:w="2184" w:type="dxa"/>
             <w:tcBorders>
               <w:top w:val="nil"/>
               <w:left w:val="nil"/>
@@ -352,6 +385,14 @@
             </w:pPr>
             <w:proofErr w:type="spellStart"/>
             <w:r>
+              <w:t>Tipo</w:t>
+            </w:r>
+            <w:proofErr w:type="spellEnd"/>
+            <w:r>
+              <w:t xml:space="preserve"> de </w:t>
+            </w:r>
+            <w:proofErr w:type="spellStart"/>
+            <w:r>
               <w:t>Arreglo</w:t>
             </w:r>
             <w:proofErr w:type="spellEnd"/>
@@ -359,7 +400,7 @@
         </w:tc>
         <w:tc>
           <w:tcPr>
-            <w:tcW w:w="2822" w:type="dxa"/>
+            <w:tcW w:w="3827" w:type="dxa"/>
             <w:tcBorders>
               <w:top w:val="nil"/>
               <w:left w:val="nil"/>
@@ -375,14 +416,43 @@
             </w:pPr>
             <w:proofErr w:type="spellStart"/>
             <w:r>
-              <w:t>Descripción</w:t>
+              <w:t>Nombre</w:t>
+            </w:r>
+            <w:proofErr w:type="spellEnd"/>
+            <w:r>
+              <w:t xml:space="preserve"> del </w:t>
+            </w:r>
+            <w:proofErr w:type="spellStart"/>
+            <w:r>
+              <w:t>Fallecido</w:t>
             </w:r>
             <w:proofErr w:type="spellEnd"/>
           </w:p>
         </w:tc>
         <w:tc>
           <w:tcPr>
-            <w:tcW w:w="3110" w:type="dxa"/>
+            <w:tcW w:w="1827" w:type="dxa"/>
+            <w:tcBorders>
+              <w:top w:val="nil"/>
+              <w:left w:val="nil"/>
+              <w:bottom w:val="single" w:sz="4" w:space="0" w:color="A6A6A6" w:themeColor="background1" w:themeShade="A6"/>
+              <w:right w:val="nil"/>
+            </w:tcBorders>
+          </w:tcPr>
+          <w:p>
+            <w:pPr>
+              <w:pStyle w:val="Heading2"/>
+            </w:pPr>
+            <w:proofErr w:type="spellStart"/>
+            <w:r>
+              <w:t>Cantidad</w:t>
+            </w:r>
+            <w:proofErr w:type="spellEnd"/>
+          </w:p>
+        </w:tc>
+        <w:tc>
+          <w:tcPr>
+            <w:tcW w:w="1280" w:type="dxa"/>
             <w:tcBorders>
               <w:top w:val="nil"/>
               <w:left w:val="nil"/>
@@ -396,45 +466,6 @@
             <w:pPr>
               <w:pStyle w:val="Heading2"/>
             </w:pPr>
-            <w:proofErr w:type="spellStart"/>
-            <w:r>
-              <w:t>Precio</w:t>
-            </w:r>
-            <w:proofErr w:type="spellEnd"/>
-            <w:r>
-              <w:t xml:space="preserve"> </w:t>
-            </w:r>
-            <w:proofErr w:type="spellStart"/>
-            <w:r>
-              <w:t>por</w:t>
-            </w:r>
-            <w:proofErr w:type="spellEnd"/>
-            <w:r>
-              <w:t xml:space="preserve"> </w:t>
-            </w:r>
-            <w:proofErr w:type="spellStart"/>
-            <w:r>
-              <w:t>unidad</w:t>
-            </w:r>
-            <w:proofErr w:type="spellEnd"/>
-          </w:p>
-        </w:tc>
-        <w:tc>
-          <w:tcPr>
-            <w:tcW w:w="1406" w:type="dxa"/>
-            <w:tcBorders>
-              <w:top w:val="nil"/>
-              <w:left w:val="nil"/>
-              <w:bottom w:val="single" w:sz="4" w:space="0" w:color="A6A6A6" w:themeColor="background1" w:themeShade="A6"/>
-              <w:right w:val="nil"/>
-            </w:tcBorders>
-            <w:shd w:val="clear" w:color="auto" w:fill="auto"/>
-            <w:vAlign w:val="center"/>
-          </w:tcPr>
-          <w:p>
-            <w:pPr>
-              <w:pStyle w:val="Heading2"/>
-            </w:pPr>
             <w:r>
               <w:t>Total</w:t>
             </w:r>
@@ -456,8 +487,6 @@
               <w:bottom w:val="single" w:sz="4" w:space="0" w:color="A6A6A6" w:themeColor="background1" w:themeShade="A6"/>
               <w:right w:val="single" w:sz="4" w:space="0" w:color="A6A6A6" w:themeColor="background1" w:themeShade="A6"/>
             </w:tcBorders>
-            <w:shd w:val="clear" w:color="auto" w:fill="auto"/>
-            <w:vAlign w:val="center"/>
           </w:tcPr>
           <w:p>
             <w:pPr>
@@ -473,10 +502,7 @@
             </w:r>
             <w:proofErr w:type="spellEnd"/>
             <w:r>
-              <w:t xml:space="preserve"> for </w:t>
-            </w:r>
-            <w:r>
-              <w:t xml:space="preserve">v in </w:t>
+              <w:t xml:space="preserve"> for v in </w:t>
             </w:r>
             <w:proofErr w:type="spellStart"/>
             <w:r>
@@ -496,7 +522,7 @@
         </w:trPr>
         <w:tc>
           <w:tcPr>
-            <w:tcW w:w="1313" w:type="dxa"/>
+            <w:tcW w:w="1192" w:type="dxa"/>
             <w:tcBorders>
               <w:top w:val="single" w:sz="4" w:space="0" w:color="A6A6A6" w:themeColor="background1" w:themeShade="A6"/>
               <w:left w:val="single" w:sz="4" w:space="0" w:color="A6A6A6" w:themeColor="background1" w:themeShade="A6"/>
@@ -533,7 +559,14 @@
                 <w:szCs w:val="16"/>
                 <w:lang w:val="es-ES"/>
               </w:rPr>
-              <w:t>.cantidad</w:t>
+              <w:t>.</w:t>
+            </w:r>
+            <w:r>
+              <w:rPr>
+                <w:szCs w:val="16"/>
+                <w:lang w:val="es-ES"/>
+              </w:rPr>
+              <w:t>fecha</w:t>
             </w:r>
             <w:proofErr w:type="spellEnd"/>
             <w:r>
@@ -547,7 +580,7 @@
         </w:tc>
         <w:tc>
           <w:tcPr>
-            <w:tcW w:w="1659" w:type="dxa"/>
+            <w:tcW w:w="2184" w:type="dxa"/>
             <w:tcBorders>
               <w:top w:val="single" w:sz="4" w:space="0" w:color="A6A6A6" w:themeColor="background1" w:themeShade="A6"/>
               <w:left w:val="single" w:sz="4" w:space="0" w:color="A6A6A6" w:themeColor="background1" w:themeShade="A6"/>
@@ -587,7 +620,7 @@
         </w:tc>
         <w:tc>
           <w:tcPr>
-            <w:tcW w:w="2822" w:type="dxa"/>
+            <w:tcW w:w="3827" w:type="dxa"/>
             <w:tcBorders>
               <w:top w:val="single" w:sz="4" w:space="0" w:color="A6A6A6" w:themeColor="background1" w:themeShade="A6"/>
               <w:left w:val="single" w:sz="4" w:space="0" w:color="A6A6A6" w:themeColor="background1" w:themeShade="A6"/>
@@ -603,11 +636,73 @@
                 <w:lang w:val="es-ES"/>
               </w:rPr>
             </w:pPr>
+            <w:r>
+              <w:rPr>
+                <w:lang w:val="es-ES"/>
+              </w:rPr>
+              <w:t>{{</w:t>
+            </w:r>
+            <w:proofErr w:type="spellStart"/>
+            <w:r>
+              <w:rPr>
+                <w:lang w:val="es-ES"/>
+              </w:rPr>
+              <w:t>v.nombre_fallecido</w:t>
+            </w:r>
+            <w:proofErr w:type="spellEnd"/>
+            <w:r>
+              <w:rPr>
+                <w:lang w:val="es-ES"/>
+              </w:rPr>
+              <w:t>}}</w:t>
+            </w:r>
+            <w:bookmarkStart w:id="0" w:name="_GoBack"/>
+            <w:bookmarkEnd w:id="0"/>
           </w:p>
         </w:tc>
         <w:tc>
           <w:tcPr>
-            <w:tcW w:w="3110" w:type="dxa"/>
+            <w:tcW w:w="1827" w:type="dxa"/>
+            <w:tcBorders>
+              <w:top w:val="single" w:sz="4" w:space="0" w:color="A6A6A6" w:themeColor="background1" w:themeShade="A6"/>
+              <w:left w:val="single" w:sz="4" w:space="0" w:color="A6A6A6" w:themeColor="background1" w:themeShade="A6"/>
+              <w:bottom w:val="single" w:sz="4" w:space="0" w:color="A6A6A6" w:themeColor="background1" w:themeShade="A6"/>
+              <w:right w:val="single" w:sz="4" w:space="0" w:color="A6A6A6" w:themeColor="background1" w:themeShade="A6"/>
+            </w:tcBorders>
+          </w:tcPr>
+          <w:p>
+            <w:pPr>
+              <w:pStyle w:val="Right-alignedtext"/>
+              <w:jc w:val="left"/>
+              <w:rPr>
+                <w:lang w:val="es-ES"/>
+              </w:rPr>
+            </w:pPr>
+            <w:r>
+              <w:rPr>
+                <w:lang w:val="es-ES"/>
+              </w:rPr>
+              <w:t>{{</w:t>
+            </w:r>
+            <w:proofErr w:type="spellStart"/>
+            <w:r>
+              <w:rPr>
+                <w:lang w:val="es-ES"/>
+              </w:rPr>
+              <w:t>v.cantidad</w:t>
+            </w:r>
+            <w:proofErr w:type="spellEnd"/>
+            <w:r>
+              <w:rPr>
+                <w:lang w:val="es-ES"/>
+              </w:rPr>
+              <w:t>}}</w:t>
+            </w:r>
+          </w:p>
+        </w:tc>
+        <w:tc>
+          <w:tcPr>
+            <w:tcW w:w="1280" w:type="dxa"/>
             <w:tcBorders>
               <w:top w:val="single" w:sz="4" w:space="0" w:color="A6A6A6" w:themeColor="background1" w:themeShade="A6"/>
               <w:left w:val="single" w:sz="4" w:space="0" w:color="A6A6A6" w:themeColor="background1" w:themeShade="A6"/>
@@ -640,7 +735,7 @@
               <w:rPr>
                 <w:lang w:val="es-ES"/>
               </w:rPr>
-              <w:t>v.precio</w:t>
+              <w:t>v.total</w:t>
             </w:r>
             <w:proofErr w:type="spellEnd"/>
             <w:r>
@@ -651,9 +746,120 @@
             </w:r>
           </w:p>
         </w:tc>
-        <w:tc>
-          <w:tcPr>
-            <w:tcW w:w="1406" w:type="dxa"/>
+      </w:tr>
+      <w:tr>
+        <w:trPr>
+          <w:cantSplit/>
+          <w:trHeight w:val="216"/>
+        </w:trPr>
+        <w:tc>
+          <w:tcPr>
+            <w:tcW w:w="10310" w:type="dxa"/>
+            <w:gridSpan w:val="5"/>
+            <w:tcBorders>
+              <w:top w:val="single" w:sz="4" w:space="0" w:color="A6A6A6" w:themeColor="background1" w:themeShade="A6"/>
+              <w:left w:val="single" w:sz="4" w:space="0" w:color="A6A6A6" w:themeColor="background1" w:themeShade="A6"/>
+              <w:bottom w:val="single" w:sz="4" w:space="0" w:color="A6A6A6" w:themeColor="background1" w:themeShade="A6"/>
+              <w:right w:val="single" w:sz="4" w:space="0" w:color="A6A6A6" w:themeColor="background1" w:themeShade="A6"/>
+            </w:tcBorders>
+          </w:tcPr>
+          <w:p>
+            <w:pPr>
+              <w:pStyle w:val="Right-alignedtext"/>
+              <w:jc w:val="left"/>
+              <w:rPr>
+                <w:lang w:val="es-ES"/>
+              </w:rPr>
+            </w:pPr>
+            <w:r>
+              <w:t>{%</w:t>
+            </w:r>
+            <w:proofErr w:type="spellStart"/>
+            <w:r>
+              <w:t>tr</w:t>
+            </w:r>
+            <w:proofErr w:type="spellEnd"/>
+            <w:r>
+              <w:t xml:space="preserve"> </w:t>
+            </w:r>
+            <w:proofErr w:type="spellStart"/>
+            <w:r>
+              <w:t>endfor</w:t>
+            </w:r>
+            <w:proofErr w:type="spellEnd"/>
+            <w:r>
+              <w:t xml:space="preserve"> %}</w:t>
+            </w:r>
+          </w:p>
+        </w:tc>
+      </w:tr>
+      <w:tr>
+        <w:trPr>
+          <w:cantSplit/>
+          <w:trHeight w:val="216"/>
+        </w:trPr>
+        <w:tc>
+          <w:tcPr>
+            <w:tcW w:w="1192" w:type="dxa"/>
+            <w:tcBorders>
+              <w:top w:val="nil"/>
+              <w:left w:val="nil"/>
+              <w:bottom w:val="nil"/>
+              <w:right w:val="nil"/>
+            </w:tcBorders>
+            <w:shd w:val="clear" w:color="auto" w:fill="auto"/>
+            <w:vAlign w:val="center"/>
+          </w:tcPr>
+          <w:p/>
+        </w:tc>
+        <w:tc>
+          <w:tcPr>
+            <w:tcW w:w="2184" w:type="dxa"/>
+            <w:tcBorders>
+              <w:top w:val="nil"/>
+              <w:left w:val="nil"/>
+              <w:bottom w:val="nil"/>
+              <w:right w:val="nil"/>
+            </w:tcBorders>
+            <w:shd w:val="clear" w:color="auto" w:fill="auto"/>
+            <w:vAlign w:val="center"/>
+          </w:tcPr>
+          <w:p/>
+        </w:tc>
+        <w:tc>
+          <w:tcPr>
+            <w:tcW w:w="3827" w:type="dxa"/>
+            <w:tcBorders>
+              <w:top w:val="nil"/>
+              <w:left w:val="nil"/>
+              <w:bottom w:val="nil"/>
+              <w:right w:val="nil"/>
+            </w:tcBorders>
+            <w:shd w:val="clear" w:color="auto" w:fill="auto"/>
+            <w:vAlign w:val="center"/>
+          </w:tcPr>
+          <w:p/>
+        </w:tc>
+        <w:tc>
+          <w:tcPr>
+            <w:tcW w:w="1827" w:type="dxa"/>
+            <w:tcBorders>
+              <w:top w:val="nil"/>
+              <w:left w:val="nil"/>
+              <w:bottom w:val="nil"/>
+              <w:right w:val="nil"/>
+            </w:tcBorders>
+            <w:vAlign w:val="center"/>
+          </w:tcPr>
+          <w:p>
+            <w:r>
+              <w:t>Subtotal</w:t>
+            </w:r>
+          </w:p>
+        </w:tc>
+        <w:tc>
+          <w:tcPr>
+            <w:tcW w:w="1280" w:type="dxa"/>
             <w:tcBorders>
               <w:top w:val="single" w:sz="4" w:space="0" w:color="A6A6A6" w:themeColor="background1" w:themeShade="A6"/>
               <w:left w:val="single" w:sz="4" w:space="0" w:color="A6A6A6" w:themeColor="background1" w:themeShade="A6"/>
@@ -670,30 +876,9 @@
           <w:p>
             <w:pPr>
               <w:pStyle w:val="Right-alignedtext"/>
-              <w:jc w:val="left"/>
-              <w:rPr>
-                <w:lang w:val="es-ES"/>
-              </w:rPr>
             </w:pPr>
             <w:r>
-              <w:rPr>
-                <w:lang w:val="es-ES"/>
-              </w:rPr>
-              <w:t>{{</w:t>
-            </w:r>
-            <w:proofErr w:type="spellStart"/>
-            <w:r>
-              <w:rPr>
-                <w:lang w:val="es-ES"/>
-              </w:rPr>
-              <w:t>v.total</w:t>
-            </w:r>
-            <w:proofErr w:type="spellEnd"/>
-            <w:r>
-              <w:rPr>
-                <w:lang w:val="es-ES"/>
-              </w:rPr>
-              <w:t>}}</w:t>
+              <w:t>{{subtotal}}</w:t>
             </w:r>
           </w:p>
         </w:tc>
@@ -705,57 +890,9 @@
         </w:trPr>
         <w:tc>
           <w:tcPr>
-            <w:tcW w:w="10310" w:type="dxa"/>
-            <w:gridSpan w:val="5"/>
+            <w:tcW w:w="1192" w:type="dxa"/>
             <w:tcBorders>
-              <w:top w:val="single" w:sz="4" w:space="0" w:color="A6A6A6" w:themeColor="background1" w:themeShade="A6"/>
-              <w:left w:val="single" w:sz="4" w:space="0" w:color="A6A6A6" w:themeColor="background1" w:themeShade="A6"/>
-              <w:bottom w:val="single" w:sz="4" w:space="0" w:color="A6A6A6" w:themeColor="background1" w:themeShade="A6"/>
-              <w:right w:val="single" w:sz="4" w:space="0" w:color="A6A6A6" w:themeColor="background1" w:themeShade="A6"/>
-            </w:tcBorders>
-            <w:shd w:val="clear" w:color="auto" w:fill="auto"/>
-            <w:vAlign w:val="center"/>
-          </w:tcPr>
-          <w:p>
-            <w:pPr>
-              <w:pStyle w:val="Right-alignedtext"/>
-              <w:jc w:val="left"/>
-              <w:rPr>
-                <w:lang w:val="es-ES"/>
-              </w:rPr>
-            </w:pPr>
-            <w:r>
-              <w:t>{%</w:t>
-            </w:r>
-            <w:proofErr w:type="spellStart"/>
-            <w:r>
-              <w:t>tr</w:t>
-            </w:r>
-            <w:proofErr w:type="spellEnd"/>
-            <w:r>
-              <w:t xml:space="preserve"> </w:t>
-            </w:r>
-            <w:proofErr w:type="spellStart"/>
-            <w:r>
-              <w:t>endfor</w:t>
-            </w:r>
-            <w:proofErr w:type="spellEnd"/>
-            <w:r>
-              <w:t xml:space="preserve"> %}</w:t>
-            </w:r>
-          </w:p>
-        </w:tc>
-      </w:tr>
-      <w:tr>
-        <w:trPr>
-          <w:cantSplit/>
-          <w:trHeight w:val="216"/>
-        </w:trPr>
-        <w:tc>
-          <w:tcPr>
-            <w:tcW w:w="1313" w:type="dxa"/>
-            <w:tcBorders>
-              <w:top w:val="single" w:sz="4" w:space="0" w:color="A6A6A6" w:themeColor="background1" w:themeShade="A6"/>
+              <w:top w:val="nil"/>
               <w:left w:val="nil"/>
               <w:bottom w:val="nil"/>
               <w:right w:val="nil"/>
@@ -763,22 +900,13 @@
             <w:shd w:val="clear" w:color="auto" w:fill="auto"/>
             <w:vAlign w:val="center"/>
           </w:tcPr>
-          <w:p>
-            <w:pPr>
-              <w:pStyle w:val="Heading2"/>
-              <w:rPr>
-                <w:lang w:val="es-ES"/>
-              </w:rPr>
-            </w:pPr>
-            <w:bookmarkStart w:id="0" w:name="_GoBack"/>
-            <w:bookmarkEnd w:id="0"/>
-          </w:p>
-        </w:tc>
-        <w:tc>
-          <w:tcPr>
-            <w:tcW w:w="1659" w:type="dxa"/>
+          <w:p/>
+        </w:tc>
+        <w:tc>
+          <w:tcPr>
+            <w:tcW w:w="2184" w:type="dxa"/>
             <w:tcBorders>
-              <w:top w:val="single" w:sz="4" w:space="0" w:color="A6A6A6" w:themeColor="background1" w:themeShade="A6"/>
+              <w:top w:val="nil"/>
               <w:left w:val="nil"/>
               <w:bottom w:val="nil"/>
               <w:right w:val="nil"/>
@@ -786,20 +914,13 @@
             <w:shd w:val="clear" w:color="auto" w:fill="auto"/>
             <w:vAlign w:val="center"/>
           </w:tcPr>
-          <w:p>
-            <w:pPr>
-              <w:pStyle w:val="Heading2"/>
-              <w:rPr>
-                <w:lang w:val="es-ES"/>
-              </w:rPr>
-            </w:pPr>
-          </w:p>
-        </w:tc>
-        <w:tc>
-          <w:tcPr>
-            <w:tcW w:w="2822" w:type="dxa"/>
+          <w:p/>
+        </w:tc>
+        <w:tc>
+          <w:tcPr>
+            <w:tcW w:w="3827" w:type="dxa"/>
             <w:tcBorders>
-              <w:top w:val="single" w:sz="4" w:space="0" w:color="A6A6A6" w:themeColor="background1" w:themeShade="A6"/>
+              <w:top w:val="nil"/>
               <w:left w:val="nil"/>
               <w:bottom w:val="nil"/>
               <w:right w:val="nil"/>
@@ -807,41 +928,28 @@
             <w:shd w:val="clear" w:color="auto" w:fill="auto"/>
             <w:vAlign w:val="center"/>
           </w:tcPr>
-          <w:p>
-            <w:pPr>
-              <w:pStyle w:val="Heading2"/>
-              <w:rPr>
-                <w:lang w:val="es-ES"/>
-              </w:rPr>
-            </w:pPr>
-          </w:p>
-        </w:tc>
-        <w:tc>
-          <w:tcPr>
-            <w:tcW w:w="3110" w:type="dxa"/>
+          <w:p/>
+        </w:tc>
+        <w:tc>
+          <w:tcPr>
+            <w:tcW w:w="1827" w:type="dxa"/>
             <w:tcBorders>
-              <w:top w:val="single" w:sz="4" w:space="0" w:color="A6A6A6" w:themeColor="background1" w:themeShade="A6"/>
+              <w:top w:val="nil"/>
               <w:left w:val="nil"/>
               <w:bottom w:val="nil"/>
-              <w:right w:val="single" w:sz="4" w:space="0" w:color="A6A6A6" w:themeColor="background1" w:themeShade="A6"/>
+              <w:right w:val="nil"/>
             </w:tcBorders>
-            <w:shd w:val="clear" w:color="auto" w:fill="auto"/>
             <w:vAlign w:val="center"/>
           </w:tcPr>
           <w:p>
-            <w:pPr>
-              <w:pStyle w:val="Heading2"/>
-            </w:pPr>
-            <w:proofErr w:type="spellStart"/>
-            <w:r>
-              <w:t>Descuento</w:t>
-            </w:r>
-            <w:proofErr w:type="spellEnd"/>
+            <w:r>
+              <w:t>IVA</w:t>
+            </w:r>
           </w:p>
         </w:tc>
         <w:tc>
           <w:tcPr>
-            <w:tcW w:w="1406" w:type="dxa"/>
+            <w:tcW w:w="1280" w:type="dxa"/>
             <w:tcBorders>
               <w:top w:val="single" w:sz="4" w:space="0" w:color="A6A6A6" w:themeColor="background1" w:themeShade="A6"/>
               <w:left w:val="single" w:sz="4" w:space="0" w:color="A6A6A6" w:themeColor="background1" w:themeShade="A6"/>
@@ -859,6 +967,17 @@
             <w:pPr>
               <w:pStyle w:val="Right-alignedtext"/>
             </w:pPr>
+            <w:r>
+              <w:t>{{</w:t>
+            </w:r>
+            <w:proofErr w:type="spellStart"/>
+            <w:r>
+              <w:t>iva</w:t>
+            </w:r>
+            <w:proofErr w:type="spellEnd"/>
+            <w:r>
+              <w:t>}}</w:t>
+            </w:r>
           </w:p>
         </w:tc>
       </w:tr>
@@ -869,7 +988,7 @@
         </w:trPr>
         <w:tc>
           <w:tcPr>
-            <w:tcW w:w="1313" w:type="dxa"/>
+            <w:tcW w:w="1192" w:type="dxa"/>
             <w:tcBorders>
               <w:top w:val="nil"/>
               <w:left w:val="nil"/>
@@ -883,7 +1002,7 @@
         </w:tc>
         <w:tc>
           <w:tcPr>
-            <w:tcW w:w="1659" w:type="dxa"/>
+            <w:tcW w:w="2184" w:type="dxa"/>
             <w:tcBorders>
               <w:top w:val="nil"/>
               <w:left w:val="nil"/>
@@ -897,7 +1016,7 @@
         </w:tc>
         <w:tc>
           <w:tcPr>
-            <w:tcW w:w="2822" w:type="dxa"/>
+            <w:tcW w:w="3827" w:type="dxa"/>
             <w:tcBorders>
               <w:top w:val="nil"/>
               <w:left w:val="nil"/>
@@ -911,25 +1030,24 @@
         </w:tc>
         <w:tc>
           <w:tcPr>
-            <w:tcW w:w="3110" w:type="dxa"/>
+            <w:tcW w:w="1827" w:type="dxa"/>
             <w:tcBorders>
               <w:top w:val="nil"/>
               <w:left w:val="nil"/>
               <w:bottom w:val="nil"/>
               <w:right w:val="nil"/>
             </w:tcBorders>
-            <w:shd w:val="clear" w:color="auto" w:fill="auto"/>
             <w:vAlign w:val="center"/>
           </w:tcPr>
           <w:p>
             <w:r>
-              <w:t>Subtotal</w:t>
+              <w:t>Total</w:t>
             </w:r>
           </w:p>
         </w:tc>
         <w:tc>
           <w:tcPr>
-            <w:tcW w:w="1406" w:type="dxa"/>
+            <w:tcW w:w="1280" w:type="dxa"/>
             <w:tcBorders>
               <w:top w:val="single" w:sz="4" w:space="0" w:color="A6A6A6" w:themeColor="background1" w:themeShade="A6"/>
               <w:left w:val="single" w:sz="4" w:space="0" w:color="A6A6A6" w:themeColor="background1" w:themeShade="A6"/>
@@ -948,196 +1066,6 @@
               <w:pStyle w:val="Right-alignedtext"/>
             </w:pPr>
             <w:r>
-              <w:t>{{subtotal}}</w:t>
-            </w:r>
-          </w:p>
-        </w:tc>
-      </w:tr>
-      <w:tr>
-        <w:trPr>
-          <w:cantSplit/>
-          <w:trHeight w:val="216"/>
-        </w:trPr>
-        <w:tc>
-          <w:tcPr>
-            <w:tcW w:w="1313" w:type="dxa"/>
-            <w:tcBorders>
-              <w:top w:val="nil"/>
-              <w:left w:val="nil"/>
-              <w:bottom w:val="nil"/>
-              <w:right w:val="nil"/>
-            </w:tcBorders>
-            <w:shd w:val="clear" w:color="auto" w:fill="auto"/>
-            <w:vAlign w:val="center"/>
-          </w:tcPr>
-          <w:p/>
-        </w:tc>
-        <w:tc>
-          <w:tcPr>
-            <w:tcW w:w="1659" w:type="dxa"/>
-            <w:tcBorders>
-              <w:top w:val="nil"/>
-              <w:left w:val="nil"/>
-              <w:bottom w:val="nil"/>
-              <w:right w:val="nil"/>
-            </w:tcBorders>
-            <w:shd w:val="clear" w:color="auto" w:fill="auto"/>
-            <w:vAlign w:val="center"/>
-          </w:tcPr>
-          <w:p/>
-        </w:tc>
-        <w:tc>
-          <w:tcPr>
-            <w:tcW w:w="2822" w:type="dxa"/>
-            <w:tcBorders>
-              <w:top w:val="nil"/>
-              <w:left w:val="nil"/>
-              <w:bottom w:val="nil"/>
-              <w:right w:val="nil"/>
-            </w:tcBorders>
-            <w:shd w:val="clear" w:color="auto" w:fill="auto"/>
-            <w:vAlign w:val="center"/>
-          </w:tcPr>
-          <w:p/>
-        </w:tc>
-        <w:tc>
-          <w:tcPr>
-            <w:tcW w:w="3110" w:type="dxa"/>
-            <w:tcBorders>
-              <w:top w:val="nil"/>
-              <w:left w:val="nil"/>
-              <w:bottom w:val="nil"/>
-              <w:right w:val="nil"/>
-            </w:tcBorders>
-            <w:shd w:val="clear" w:color="auto" w:fill="auto"/>
-            <w:vAlign w:val="center"/>
-          </w:tcPr>
-          <w:p>
-            <w:r>
-              <w:t>IVA</w:t>
-            </w:r>
-          </w:p>
-        </w:tc>
-        <w:tc>
-          <w:tcPr>
-            <w:tcW w:w="1406" w:type="dxa"/>
-            <w:tcBorders>
-              <w:top w:val="single" w:sz="4" w:space="0" w:color="A6A6A6" w:themeColor="background1" w:themeShade="A6"/>
-              <w:left w:val="single" w:sz="4" w:space="0" w:color="A6A6A6" w:themeColor="background1" w:themeShade="A6"/>
-              <w:bottom w:val="single" w:sz="4" w:space="0" w:color="A6A6A6" w:themeColor="background1" w:themeShade="A6"/>
-              <w:right w:val="single" w:sz="4" w:space="0" w:color="A6A6A6" w:themeColor="background1" w:themeShade="A6"/>
-            </w:tcBorders>
-            <w:shd w:val="clear" w:color="auto" w:fill="auto"/>
-            <w:tcMar>
-              <w:left w:w="216" w:type="dxa"/>
-              <w:right w:w="216" w:type="dxa"/>
-            </w:tcMar>
-            <w:vAlign w:val="center"/>
-          </w:tcPr>
-          <w:p>
-            <w:pPr>
-              <w:pStyle w:val="Right-alignedtext"/>
-            </w:pPr>
-            <w:r>
-              <w:t>{{</w:t>
-            </w:r>
-            <w:proofErr w:type="spellStart"/>
-            <w:r>
-              <w:t>iva</w:t>
-            </w:r>
-            <w:proofErr w:type="spellEnd"/>
-            <w:r>
-              <w:t>}}</w:t>
-            </w:r>
-          </w:p>
-        </w:tc>
-      </w:tr>
-      <w:tr>
-        <w:trPr>
-          <w:cantSplit/>
-          <w:trHeight w:val="216"/>
-        </w:trPr>
-        <w:tc>
-          <w:tcPr>
-            <w:tcW w:w="1313" w:type="dxa"/>
-            <w:tcBorders>
-              <w:top w:val="nil"/>
-              <w:left w:val="nil"/>
-              <w:bottom w:val="nil"/>
-              <w:right w:val="nil"/>
-            </w:tcBorders>
-            <w:shd w:val="clear" w:color="auto" w:fill="auto"/>
-            <w:vAlign w:val="center"/>
-          </w:tcPr>
-          <w:p/>
-        </w:tc>
-        <w:tc>
-          <w:tcPr>
-            <w:tcW w:w="1659" w:type="dxa"/>
-            <w:tcBorders>
-              <w:top w:val="nil"/>
-              <w:left w:val="nil"/>
-              <w:bottom w:val="nil"/>
-              <w:right w:val="nil"/>
-            </w:tcBorders>
-            <w:shd w:val="clear" w:color="auto" w:fill="auto"/>
-            <w:vAlign w:val="center"/>
-          </w:tcPr>
-          <w:p/>
-        </w:tc>
-        <w:tc>
-          <w:tcPr>
-            <w:tcW w:w="2822" w:type="dxa"/>
-            <w:tcBorders>
-              <w:top w:val="nil"/>
-              <w:left w:val="nil"/>
-              <w:bottom w:val="nil"/>
-              <w:right w:val="nil"/>
-            </w:tcBorders>
-            <w:shd w:val="clear" w:color="auto" w:fill="auto"/>
-            <w:vAlign w:val="center"/>
-          </w:tcPr>
-          <w:p/>
-        </w:tc>
-        <w:tc>
-          <w:tcPr>
-            <w:tcW w:w="3110" w:type="dxa"/>
-            <w:tcBorders>
-              <w:top w:val="nil"/>
-              <w:left w:val="nil"/>
-              <w:bottom w:val="nil"/>
-              <w:right w:val="nil"/>
-            </w:tcBorders>
-            <w:shd w:val="clear" w:color="auto" w:fill="auto"/>
-            <w:vAlign w:val="center"/>
-          </w:tcPr>
-          <w:p>
-            <w:r>
-              <w:t>Total</w:t>
-            </w:r>
-          </w:p>
-        </w:tc>
-        <w:tc>
-          <w:tcPr>
-            <w:tcW w:w="1406" w:type="dxa"/>
-            <w:tcBorders>
-              <w:top w:val="single" w:sz="4" w:space="0" w:color="A6A6A6" w:themeColor="background1" w:themeShade="A6"/>
-              <w:left w:val="single" w:sz="4" w:space="0" w:color="A6A6A6" w:themeColor="background1" w:themeShade="A6"/>
-              <w:bottom w:val="single" w:sz="4" w:space="0" w:color="A6A6A6" w:themeColor="background1" w:themeShade="A6"/>
-              <w:right w:val="single" w:sz="4" w:space="0" w:color="A6A6A6" w:themeColor="background1" w:themeShade="A6"/>
-            </w:tcBorders>
-            <w:shd w:val="clear" w:color="auto" w:fill="auto"/>
-            <w:tcMar>
-              <w:left w:w="216" w:type="dxa"/>
-              <w:right w:w="216" w:type="dxa"/>
-            </w:tcMar>
-            <w:vAlign w:val="center"/>
-          </w:tcPr>
-          <w:p>
-            <w:pPr>
-              <w:pStyle w:val="Right-alignedtext"/>
-            </w:pPr>
-            <w:r>
               <w:t>{{total}}</w:t>
             </w:r>
           </w:p>
@@ -1147,45 +1075,31 @@
     <w:p>
       <w:pPr>
         <w:pStyle w:val="ThankYou"/>
+        <w:rPr>
+          <w:color w:val="EF197F"/>
+          <w:lang w:val="es-ES"/>
+        </w:rPr>
       </w:pPr>
       <w:r>
-        <w:t xml:space="preserve">Gracias </w:t>
-      </w:r>
-      <w:proofErr w:type="spellStart"/>
-      <w:r>
-        <w:t>por</w:t>
-      </w:r>
-      <w:proofErr w:type="spellEnd"/>
-      <w:r>
-        <w:t xml:space="preserve"> </w:t>
-      </w:r>
-      <w:proofErr w:type="spellStart"/>
-      <w:r>
-        <w:t>su</w:t>
-      </w:r>
-      <w:proofErr w:type="spellEnd"/>
-      <w:r>
-        <w:t xml:space="preserve"> </w:t>
-      </w:r>
-      <w:proofErr w:type="spellStart"/>
-      <w:r>
-        <w:t>compra</w:t>
-      </w:r>
-      <w:proofErr w:type="spellEnd"/>
-      <w:r>
-        <w:t>!</w:t>
+        <w:rPr>
+          <w:color w:val="EF197F"/>
+          <w:lang w:val="es-ES"/>
+        </w:rPr>
+        <w:t>Gracias por su compra!</w:t>
       </w:r>
     </w:p>
     <w:p>
       <w:pPr>
         <w:pStyle w:val="ContactInfo"/>
         <w:rPr>
+          <w:color w:val="28A15C"/>
           <w:lang w:val="es-ES"/>
         </w:rPr>
       </w:pPr>
       <w:sdt>
         <w:sdtPr>
           <w:rPr>
+            <w:color w:val="28A15C"/>
             <w:lang w:val="es-ES"/>
           </w:rPr>
           <w:alias w:val="Company"/>
@@ -1201,27 +1115,24 @@
         <w:sdtContent>
           <w:r>
             <w:rPr>
+              <w:color w:val="28A15C"/>
               <w:lang w:val="es-ES"/>
             </w:rPr>
             <w:t>Floristería Vida-nueva</w:t>
-          </w:r>
-          <w:r>
-            <w:rPr>
-              <w:lang w:val="es-ES"/>
-            </w:rPr>
-            <w:t>,</w:t>
           </w:r>
         </w:sdtContent>
       </w:sdt>
       <w:r>
         <w:rPr>
+          <w:color w:val="28A15C"/>
           <w:lang w:val="es-ES"/>
         </w:rPr>
-        <w:t xml:space="preserve">  </w:t>
+        <w:br/>
       </w:r>
       <w:proofErr w:type="spellStart"/>
       <w:r>
         <w:rPr>
+          <w:color w:val="28A15C"/>
           <w:lang w:val="es-ES"/>
         </w:rPr>
         <w:t>Cra</w:t>
@@ -1229,79 +1140,160 @@
       <w:proofErr w:type="spellEnd"/>
       <w:r>
         <w:rPr>
+          <w:color w:val="28A15C"/>
           <w:lang w:val="es-ES"/>
         </w:rPr>
         <w:t xml:space="preserve"> 51D 60-61</w:t>
       </w:r>
       <w:r>
         <w:rPr>
+          <w:color w:val="28A15C"/>
           <w:lang w:val="es-ES"/>
         </w:rPr>
-        <w:t>,</w:t>
+        <w:t xml:space="preserve"> Juan del Corral</w:t>
       </w:r>
       <w:r>
         <w:rPr>
-          <w:lang w:val="es-ES"/>
-        </w:rPr>
-        <w:t xml:space="preserve">  </w:t>
-      </w:r>
-      <w:proofErr w:type="spellStart"/>
-      <w:r>
-        <w:rPr>
-          <w:lang w:val="es-ES"/>
-        </w:rPr>
-        <w:t>Telefono</w:t>
-      </w:r>
-      <w:proofErr w:type="spellEnd"/>
-      <w:r>
-        <w:rPr>
+          <w:color w:val="28A15C"/>
           <w:lang w:val="es-ES"/>
         </w:rPr>
         <w:t xml:space="preserve"> </w:t>
       </w:r>
       <w:r>
         <w:rPr>
+          <w:color w:val="28A15C"/>
+          <w:lang w:val="es-ES"/>
+        </w:rPr>
+        <w:br/>
+      </w:r>
+      <w:r>
+        <w:rPr>
+          <w:color w:val="28A15C"/>
+          <w:lang w:val="es-ES"/>
+        </w:rPr>
+        <w:t>Telé</w:t>
+      </w:r>
+      <w:r>
+        <w:rPr>
+          <w:color w:val="28A15C"/>
+          <w:lang w:val="es-ES"/>
+        </w:rPr>
+        <w:t xml:space="preserve">fono </w:t>
+      </w:r>
+      <w:r>
+        <w:rPr>
+          <w:color w:val="28A15C"/>
+          <w:lang w:val="es-ES"/>
+        </w:rPr>
+        <w:t xml:space="preserve">Diurno </w:t>
+      </w:r>
+      <w:r>
+        <w:rPr>
+          <w:color w:val="28A15C"/>
           <w:lang w:val="es-ES"/>
         </w:rPr>
         <w:t>571 90 20 – 513 28 41</w:t>
       </w:r>
       <w:r>
         <w:rPr>
-          <w:lang w:val="es-ES"/>
-        </w:rPr>
-        <w:t>,</w:t>
-      </w:r>
-      <w:r>
-        <w:rPr>
+          <w:color w:val="28A15C"/>
           <w:lang w:val="es-ES"/>
         </w:rPr>
         <w:t xml:space="preserve"> </w:t>
       </w:r>
       <w:r>
         <w:rPr>
+          <w:color w:val="28A15C"/>
           <w:lang w:val="es-ES"/>
         </w:rPr>
-        <w:t xml:space="preserve">  </w:t>
+        <w:br/>
+      </w:r>
+      <w:r>
+        <w:rPr>
+          <w:color w:val="28A15C"/>
+          <w:lang w:val="es-ES"/>
+        </w:rPr>
+        <w:t>Telé</w:t>
+      </w:r>
+      <w:r>
+        <w:rPr>
+          <w:color w:val="28A15C"/>
+          <w:lang w:val="es-ES"/>
+        </w:rPr>
+        <w:t xml:space="preserve">fono </w:t>
+      </w:r>
+      <w:r>
+        <w:rPr>
+          <w:color w:val="28A15C"/>
+          <w:lang w:val="es-ES"/>
+        </w:rPr>
+        <w:t>Nocturno</w:t>
+      </w:r>
+      <w:r>
+        <w:rPr>
+          <w:color w:val="28A15C"/>
+          <w:lang w:val="es-ES"/>
+        </w:rPr>
+        <w:t xml:space="preserve"> 512</w:t>
+      </w:r>
+      <w:r>
+        <w:rPr>
+          <w:color w:val="28A15C"/>
+          <w:lang w:val="es-ES"/>
+        </w:rPr>
+        <w:t xml:space="preserve"> </w:t>
+      </w:r>
+      <w:r>
+        <w:rPr>
+          <w:color w:val="28A15C"/>
+          <w:lang w:val="es-ES"/>
+        </w:rPr>
+        <w:t>42</w:t>
+      </w:r>
+      <w:r>
+        <w:rPr>
+          <w:color w:val="28A15C"/>
+          <w:lang w:val="es-ES"/>
+        </w:rPr>
+        <w:t xml:space="preserve"> </w:t>
+      </w:r>
+      <w:r>
+        <w:rPr>
+          <w:color w:val="28A15C"/>
+          <w:lang w:val="es-ES"/>
+        </w:rPr>
+        <w:t>18</w:t>
+      </w:r>
+      <w:r>
+        <w:rPr>
+          <w:color w:val="28A15C"/>
+          <w:lang w:val="es-ES"/>
+        </w:rPr>
+        <w:br/>
       </w:r>
       <w:proofErr w:type="spellStart"/>
       <w:r>
         <w:rPr>
+          <w:color w:val="28A15C"/>
           <w:lang w:val="es-ES"/>
         </w:rPr>
-        <w:t>W</w:t>
-      </w:r>
-      <w:r>
-        <w:rPr>
-          <w:lang w:val="es-ES"/>
-        </w:rPr>
-        <w:t>hatsapp</w:t>
+        <w:t>Whatsapp</w:t>
       </w:r>
       <w:proofErr w:type="spellEnd"/>
       <w:r>
         <w:rPr>
+          <w:color w:val="28A15C"/>
           <w:lang w:val="es-ES"/>
         </w:rPr>
         <w:t xml:space="preserve"> 314 862 53 22</w:t>
+      </w:r>
+      <w:r>
+        <w:rPr>
+          <w:color w:val="28A15C"/>
+          <w:lang w:val="es-ES"/>
+        </w:rPr>
+        <w:br/>
+        <w:t>Medellín - Colombia</w:t>
       </w:r>
     </w:p>
     <w:sectPr>
@@ -1337,7 +1329,7 @@
         <v:path o:extrusionok="f" gradientshapeok="t" o:connecttype="rect"/>
         <o:lock v:ext="edit" aspectratio="t"/>
       </v:shapetype>
-      <v:shape id="_x0000_i1035" type="#_x0000_t75" alt="Logo placeholder" style="width:3in;height:3in" o:bullet="t">
+      <v:shape id="_x0000_i1049" type="#_x0000_t75" alt="Logo placeholder" style="width:3in;height:3in" o:bullet="t">
         <v:imagedata r:id="rId1" o:title="template_logo"/>
       </v:shape>
     </w:pict>
@@ -1629,6 +1621,7 @@
     <w:lsdException w:name="Table Web 1" w:semiHidden="1" w:unhideWhenUsed="1"/>
     <w:lsdException w:name="Table Web 2" w:semiHidden="1" w:unhideWhenUsed="1"/>
     <w:lsdException w:name="Table Web 3" w:semiHidden="1" w:unhideWhenUsed="1"/>
+    <w:lsdException w:name="Table Theme" w:semiHidden="1" w:unhideWhenUsed="1"/>
     <w:lsdException w:name="Placeholder Text" w:semiHidden="1" w:uiPriority="99"/>
     <w:lsdException w:name="No Spacing" w:semiHidden="1" w:uiPriority="1" w:unhideWhenUsed="1" w:qFormat="1"/>
     <w:lsdException w:name="Light Shading" w:uiPriority="60"/>
@@ -1865,7 +1858,7 @@
     <w:next w:val="Normal"/>
     <w:autoRedefine/>
     <w:qFormat/>
-    <w:rsid w:val="00DC3F34"/>
+    <w:rsid w:val="007B5054"/>
     <w:pPr>
       <w:keepNext/>
       <w:spacing w:line="800" w:lineRule="exact"/>
@@ -1875,7 +1868,7 @@
     <w:rPr>
       <w:rFonts w:asciiTheme="majorHAnsi" w:hAnsiTheme="majorHAnsi" w:cs="Arial"/>
       <w:bCs/>
-      <w:color w:val="A6A6A6" w:themeColor="background1" w:themeShade="A6"/>
+      <w:color w:val="EF197F"/>
       <w:kern w:val="44"/>
       <w:sz w:val="64"/>
       <w:szCs w:val="64"/>
@@ -2066,32 +2059,6 @@
           </w:pPr>
           <w:r>
             <w:t>[Click to select date]</w:t>
-          </w:r>
-        </w:p>
-      </w:docPartBody>
-    </w:docPart>
-    <w:docPart>
-      <w:docPartPr>
-        <w:name w:val="B274EF6889B643A9AA73A0E859383AF1"/>
-        <w:category>
-          <w:name w:val="General"/>
-          <w:gallery w:val="placeholder"/>
-        </w:category>
-        <w:types>
-          <w:type w:val="bbPlcHdr"/>
-        </w:types>
-        <w:behaviors>
-          <w:behavior w:val="content"/>
-        </w:behaviors>
-        <w:guid w:val="{5B1CA344-C8CB-4EBD-A742-153A5173684C}"/>
-      </w:docPartPr>
-      <w:docPartBody>
-        <w:p>
-          <w:pPr>
-            <w:pStyle w:val="B274EF6889B643A9AA73A0E859383AF1"/>
-          </w:pPr>
-          <w:r>
-            <w:t>[100]</w:t>
           </w:r>
         </w:p>
       </w:docPartBody>
@@ -2189,6 +2156,8 @@
   </w:compat>
   <w:rsids>
     <w:rsidRoot w:val="00FF38C5"/>
+    <w:rsid w:val="00693D10"/>
+    <w:rsid w:val="00E77519"/>
     <w:rsid w:val="00FF38C5"/>
   </w:rsids>
   <m:mathPr>

</xml_diff>